<commit_message>
Atualização da Documentação (Correção de BPMN's) - Funções de Projetos e usuários
</commit_message>
<xml_diff>
--- a/docs/editaveis/Conograma de Desenvolvimento.docx
+++ b/docs/editaveis/Conograma de Desenvolvimento.docx
@@ -70,20 +70,25 @@
     <w:tbl>
       <w:tblPr>
         <w:tblStyle w:val="Tabelacomgrade"/>
-        <w:tblW w:w="9493" w:type="dxa"/>
+        <w:tblW w:w="11341" w:type="dxa"/>
+        <w:tblInd w:w="-1423" w:type="dxa"/>
         <w:tblLook w:val="04A0" w:firstRow="1" w:lastRow="0" w:firstColumn="1" w:lastColumn="0" w:noHBand="0" w:noVBand="1"/>
       </w:tblPr>
       <w:tblGrid>
-        <w:gridCol w:w="560"/>
-        <w:gridCol w:w="2822"/>
+        <w:gridCol w:w="703"/>
+        <w:gridCol w:w="2119"/>
+        <w:gridCol w:w="1413"/>
+        <w:gridCol w:w="1275"/>
         <w:gridCol w:w="1217"/>
-        <w:gridCol w:w="1217"/>
-        <w:gridCol w:w="3677"/>
+        <w:gridCol w:w="4614"/>
       </w:tblGrid>
       <w:tr>
-        <w:tc>
-          <w:tcPr>
-            <w:tcW w:w="560" w:type="dxa"/>
+        <w:trPr>
+          <w:trHeight w:val="255"/>
+        </w:trPr>
+        <w:tc>
+          <w:tcPr>
+            <w:tcW w:w="709" w:type="dxa"/>
           </w:tcPr>
           <w:p>
             <w:pPr>
@@ -106,7 +111,7 @@
         </w:tc>
         <w:tc>
           <w:tcPr>
-            <w:tcW w:w="2822" w:type="dxa"/>
+            <w:tcW w:w="2127" w:type="dxa"/>
           </w:tcPr>
           <w:p>
             <w:pPr>
@@ -129,7 +134,7 @@
         </w:tc>
         <w:tc>
           <w:tcPr>
-            <w:tcW w:w="1217" w:type="dxa"/>
+            <w:tcW w:w="1417" w:type="dxa"/>
           </w:tcPr>
           <w:p>
             <w:pPr>
@@ -152,7 +157,7 @@
         </w:tc>
         <w:tc>
           <w:tcPr>
-            <w:tcW w:w="1217" w:type="dxa"/>
+            <w:tcW w:w="1276" w:type="dxa"/>
           </w:tcPr>
           <w:p>
             <w:pPr>
@@ -175,7 +180,7 @@
         </w:tc>
         <w:tc>
           <w:tcPr>
-            <w:tcW w:w="3677" w:type="dxa"/>
+            <w:tcW w:w="1134" w:type="dxa"/>
           </w:tcPr>
           <w:p>
             <w:pPr>
@@ -192,15 +197,41 @@
                 <w:b/>
                 <w:bCs/>
               </w:rPr>
+              <w:t>Status</w:t>
+            </w:r>
+          </w:p>
+        </w:tc>
+        <w:tc>
+          <w:tcPr>
+            <w:tcW w:w="4678" w:type="dxa"/>
+          </w:tcPr>
+          <w:p>
+            <w:pPr>
+              <w:jc w:val="center"/>
+              <w:rPr>
+                <w:rFonts w:ascii="Arial" w:hAnsi="Arial" w:cs="Arial"/>
+                <w:b/>
+                <w:bCs/>
+              </w:rPr>
+            </w:pPr>
+            <w:r>
+              <w:rPr>
+                <w:rFonts w:ascii="Arial" w:hAnsi="Arial" w:cs="Arial"/>
+                <w:b/>
+                <w:bCs/>
+              </w:rPr>
               <w:t>Descrição</w:t>
             </w:r>
           </w:p>
         </w:tc>
       </w:tr>
       <w:tr>
-        <w:tc>
-          <w:tcPr>
-            <w:tcW w:w="560" w:type="dxa"/>
+        <w:trPr>
+          <w:trHeight w:val="675"/>
+        </w:trPr>
+        <w:tc>
+          <w:tcPr>
+            <w:tcW w:w="709" w:type="dxa"/>
           </w:tcPr>
           <w:p>
             <w:pPr>
@@ -223,7 +254,7 @@
         </w:tc>
         <w:tc>
           <w:tcPr>
-            <w:tcW w:w="2822" w:type="dxa"/>
+            <w:tcW w:w="2127" w:type="dxa"/>
           </w:tcPr>
           <w:p>
             <w:pPr>
@@ -246,7 +277,7 @@
         </w:tc>
         <w:tc>
           <w:tcPr>
-            <w:tcW w:w="1217" w:type="dxa"/>
+            <w:tcW w:w="1417" w:type="dxa"/>
           </w:tcPr>
           <w:p>
             <w:pPr>
@@ -269,7 +300,7 @@
         </w:tc>
         <w:tc>
           <w:tcPr>
-            <w:tcW w:w="1217" w:type="dxa"/>
+            <w:tcW w:w="1276" w:type="dxa"/>
           </w:tcPr>
           <w:p>
             <w:pPr>
@@ -292,7 +323,29 @@
         </w:tc>
         <w:tc>
           <w:tcPr>
-            <w:tcW w:w="3677" w:type="dxa"/>
+            <w:tcW w:w="1134" w:type="dxa"/>
+          </w:tcPr>
+          <w:p>
+            <w:pPr>
+              <w:rPr>
+                <w:rFonts w:ascii="Arial" w:hAnsi="Arial" w:cs="Arial"/>
+                <w:sz w:val="20"/>
+                <w:szCs w:val="20"/>
+              </w:rPr>
+            </w:pPr>
+            <w:r>
+              <w:rPr>
+                <w:rFonts w:ascii="Arial" w:hAnsi="Arial" w:cs="Arial"/>
+                <w:sz w:val="20"/>
+                <w:szCs w:val="20"/>
+              </w:rPr>
+              <w:t>Entregue</w:t>
+            </w:r>
+          </w:p>
+        </w:tc>
+        <w:tc>
+          <w:tcPr>
+            <w:tcW w:w="4678" w:type="dxa"/>
           </w:tcPr>
           <w:p>
             <w:pPr>
@@ -372,9 +425,12 @@
         </w:tc>
       </w:tr>
       <w:tr>
-        <w:tc>
-          <w:tcPr>
-            <w:tcW w:w="560" w:type="dxa"/>
+        <w:trPr>
+          <w:trHeight w:val="465"/>
+        </w:trPr>
+        <w:tc>
+          <w:tcPr>
+            <w:tcW w:w="709" w:type="dxa"/>
           </w:tcPr>
           <w:p>
             <w:pPr>
@@ -397,7 +453,7 @@
         </w:tc>
         <w:tc>
           <w:tcPr>
-            <w:tcW w:w="2822" w:type="dxa"/>
+            <w:tcW w:w="2127" w:type="dxa"/>
           </w:tcPr>
           <w:p>
             <w:pPr>
@@ -420,7 +476,7 @@
         </w:tc>
         <w:tc>
           <w:tcPr>
-            <w:tcW w:w="1217" w:type="dxa"/>
+            <w:tcW w:w="1417" w:type="dxa"/>
           </w:tcPr>
           <w:p>
             <w:pPr>
@@ -443,7 +499,7 @@
         </w:tc>
         <w:tc>
           <w:tcPr>
-            <w:tcW w:w="1217" w:type="dxa"/>
+            <w:tcW w:w="1276" w:type="dxa"/>
           </w:tcPr>
           <w:p>
             <w:pPr>
@@ -466,31 +522,37 @@
         </w:tc>
         <w:tc>
           <w:tcPr>
-            <w:tcW w:w="3677" w:type="dxa"/>
-          </w:tcPr>
-          <w:p>
-            <w:pPr>
-              <w:rPr>
-                <w:rFonts w:ascii="Arial" w:hAnsi="Arial" w:cs="Arial"/>
-                <w:sz w:val="20"/>
-                <w:szCs w:val="20"/>
-              </w:rPr>
-            </w:pPr>
-            <w:r>
-              <w:rPr>
-                <w:rFonts w:ascii="Arial" w:hAnsi="Arial" w:cs="Arial"/>
-                <w:sz w:val="20"/>
-                <w:szCs w:val="20"/>
-              </w:rPr>
-              <w:t>- Definição d</w:t>
-            </w:r>
-            <w:r>
-              <w:rPr>
-                <w:rFonts w:ascii="Arial" w:hAnsi="Arial" w:cs="Arial"/>
-                <w:sz w:val="20"/>
-                <w:szCs w:val="20"/>
-              </w:rPr>
-              <w:t>a identidade visual do site</w:t>
+            <w:tcW w:w="1134" w:type="dxa"/>
+          </w:tcPr>
+          <w:p>
+            <w:pPr>
+              <w:rPr>
+                <w:rFonts w:ascii="Arial" w:hAnsi="Arial" w:cs="Arial"/>
+                <w:sz w:val="20"/>
+                <w:szCs w:val="20"/>
+              </w:rPr>
+            </w:pPr>
+          </w:p>
+        </w:tc>
+        <w:tc>
+          <w:tcPr>
+            <w:tcW w:w="4678" w:type="dxa"/>
+          </w:tcPr>
+          <w:p>
+            <w:pPr>
+              <w:rPr>
+                <w:rFonts w:ascii="Arial" w:hAnsi="Arial" w:cs="Arial"/>
+                <w:sz w:val="20"/>
+                <w:szCs w:val="20"/>
+              </w:rPr>
+            </w:pPr>
+            <w:r>
+              <w:rPr>
+                <w:rFonts w:ascii="Arial" w:hAnsi="Arial" w:cs="Arial"/>
+                <w:sz w:val="20"/>
+                <w:szCs w:val="20"/>
+              </w:rPr>
+              <w:t>- Definição da identidade visual do site</w:t>
             </w:r>
           </w:p>
           <w:p>
@@ -515,15 +577,36 @@
                 <w:sz w:val="20"/>
                 <w:szCs w:val="20"/>
               </w:rPr>
-              <w:t>Desenvolvimento da interface no Figma.</w:t>
+              <w:t xml:space="preserve">Desenvolvimento da interface no </w:t>
+            </w:r>
+            <w:proofErr w:type="spellStart"/>
+            <w:r>
+              <w:rPr>
+                <w:rFonts w:ascii="Arial" w:hAnsi="Arial" w:cs="Arial"/>
+                <w:sz w:val="20"/>
+                <w:szCs w:val="20"/>
+              </w:rPr>
+              <w:t>Figma</w:t>
+            </w:r>
+            <w:proofErr w:type="spellEnd"/>
+            <w:r>
+              <w:rPr>
+                <w:rFonts w:ascii="Arial" w:hAnsi="Arial" w:cs="Arial"/>
+                <w:sz w:val="20"/>
+                <w:szCs w:val="20"/>
+              </w:rPr>
+              <w:t>.</w:t>
             </w:r>
           </w:p>
         </w:tc>
       </w:tr>
       <w:tr>
-        <w:tc>
-          <w:tcPr>
-            <w:tcW w:w="560" w:type="dxa"/>
+        <w:trPr>
+          <w:trHeight w:val="915"/>
+        </w:trPr>
+        <w:tc>
+          <w:tcPr>
+            <w:tcW w:w="709" w:type="dxa"/>
           </w:tcPr>
           <w:p>
             <w:pPr>
@@ -546,7 +629,7 @@
         </w:tc>
         <w:tc>
           <w:tcPr>
-            <w:tcW w:w="2822" w:type="dxa"/>
+            <w:tcW w:w="2127" w:type="dxa"/>
           </w:tcPr>
           <w:p>
             <w:pPr>
@@ -569,7 +652,7 @@
         </w:tc>
         <w:tc>
           <w:tcPr>
-            <w:tcW w:w="1217" w:type="dxa"/>
+            <w:tcW w:w="1417" w:type="dxa"/>
           </w:tcPr>
           <w:p>
             <w:pPr>
@@ -592,7 +675,7 @@
         </w:tc>
         <w:tc>
           <w:tcPr>
-            <w:tcW w:w="1217" w:type="dxa"/>
+            <w:tcW w:w="1276" w:type="dxa"/>
           </w:tcPr>
           <w:p>
             <w:pPr>
@@ -615,7 +698,29 @@
         </w:tc>
         <w:tc>
           <w:tcPr>
-            <w:tcW w:w="3677" w:type="dxa"/>
+            <w:tcW w:w="1134" w:type="dxa"/>
+          </w:tcPr>
+          <w:p>
+            <w:pPr>
+              <w:rPr>
+                <w:rFonts w:ascii="Arial" w:hAnsi="Arial" w:cs="Arial"/>
+                <w:sz w:val="20"/>
+                <w:szCs w:val="20"/>
+              </w:rPr>
+            </w:pPr>
+            <w:r>
+              <w:rPr>
+                <w:rFonts w:ascii="Arial" w:hAnsi="Arial" w:cs="Arial"/>
+                <w:sz w:val="20"/>
+                <w:szCs w:val="20"/>
+              </w:rPr>
+              <w:t>Entregue</w:t>
+            </w:r>
+          </w:p>
+        </w:tc>
+        <w:tc>
+          <w:tcPr>
+            <w:tcW w:w="4678" w:type="dxa"/>
           </w:tcPr>
           <w:p>
             <w:pPr>
@@ -641,6 +746,7 @@
               </w:rPr>
               <w:t>Modelagem do banco de dados (</w:t>
             </w:r>
+            <w:proofErr w:type="spellStart"/>
             <w:r>
               <w:rPr>
                 <w:rFonts w:ascii="Arial" w:hAnsi="Arial" w:cs="Arial"/>
@@ -649,6 +755,7 @@
               </w:rPr>
               <w:t>NoAM</w:t>
             </w:r>
+            <w:proofErr w:type="spellEnd"/>
             <w:r>
               <w:rPr>
                 <w:rFonts w:ascii="Arial" w:hAnsi="Arial" w:cs="Arial"/>
@@ -680,7 +787,25 @@
                 <w:sz w:val="20"/>
                 <w:szCs w:val="20"/>
               </w:rPr>
-              <w:t>Implementação do banco no MongoDB.</w:t>
+              <w:t xml:space="preserve">Implementação do banco no </w:t>
+            </w:r>
+            <w:proofErr w:type="spellStart"/>
+            <w:r>
+              <w:rPr>
+                <w:rFonts w:ascii="Arial" w:hAnsi="Arial" w:cs="Arial"/>
+                <w:sz w:val="20"/>
+                <w:szCs w:val="20"/>
+              </w:rPr>
+              <w:t>MongoDB</w:t>
+            </w:r>
+            <w:proofErr w:type="spellEnd"/>
+            <w:r>
+              <w:rPr>
+                <w:rFonts w:ascii="Arial" w:hAnsi="Arial" w:cs="Arial"/>
+                <w:sz w:val="20"/>
+                <w:szCs w:val="20"/>
+              </w:rPr>
+              <w:t>.</w:t>
             </w:r>
           </w:p>
           <w:p>
@@ -736,9 +861,12 @@
         </w:tc>
       </w:tr>
       <w:tr>
-        <w:tc>
-          <w:tcPr>
-            <w:tcW w:w="560" w:type="dxa"/>
+        <w:trPr>
+          <w:trHeight w:val="915"/>
+        </w:trPr>
+        <w:tc>
+          <w:tcPr>
+            <w:tcW w:w="709" w:type="dxa"/>
           </w:tcPr>
           <w:p>
             <w:pPr>
@@ -761,30 +889,40 @@
         </w:tc>
         <w:tc>
           <w:tcPr>
-            <w:tcW w:w="2822" w:type="dxa"/>
-          </w:tcPr>
-          <w:p>
-            <w:pPr>
-              <w:jc w:val="center"/>
-              <w:rPr>
-                <w:rFonts w:ascii="Arial" w:hAnsi="Arial" w:cs="Arial"/>
-                <w:sz w:val="20"/>
-                <w:szCs w:val="20"/>
-              </w:rPr>
-            </w:pPr>
-            <w:r>
-              <w:rPr>
-                <w:rFonts w:ascii="Arial" w:hAnsi="Arial" w:cs="Arial"/>
-                <w:sz w:val="20"/>
-                <w:szCs w:val="20"/>
-              </w:rPr>
-              <w:t>Desenvolvimento Back-end</w:t>
-            </w:r>
-          </w:p>
-        </w:tc>
-        <w:tc>
-          <w:tcPr>
-            <w:tcW w:w="1217" w:type="dxa"/>
+            <w:tcW w:w="2127" w:type="dxa"/>
+          </w:tcPr>
+          <w:p>
+            <w:pPr>
+              <w:jc w:val="center"/>
+              <w:rPr>
+                <w:rFonts w:ascii="Arial" w:hAnsi="Arial" w:cs="Arial"/>
+                <w:sz w:val="20"/>
+                <w:szCs w:val="20"/>
+              </w:rPr>
+            </w:pPr>
+            <w:r>
+              <w:rPr>
+                <w:rFonts w:ascii="Arial" w:hAnsi="Arial" w:cs="Arial"/>
+                <w:sz w:val="20"/>
+                <w:szCs w:val="20"/>
+              </w:rPr>
+              <w:t>Desenvolvimento Back-</w:t>
+            </w:r>
+            <w:proofErr w:type="spellStart"/>
+            <w:r>
+              <w:rPr>
+                <w:rFonts w:ascii="Arial" w:hAnsi="Arial" w:cs="Arial"/>
+                <w:sz w:val="20"/>
+                <w:szCs w:val="20"/>
+              </w:rPr>
+              <w:t>end</w:t>
+            </w:r>
+            <w:proofErr w:type="spellEnd"/>
+          </w:p>
+        </w:tc>
+        <w:tc>
+          <w:tcPr>
+            <w:tcW w:w="1417" w:type="dxa"/>
           </w:tcPr>
           <w:p>
             <w:pPr>
@@ -807,7 +945,7 @@
         </w:tc>
         <w:tc>
           <w:tcPr>
-            <w:tcW w:w="1217" w:type="dxa"/>
+            <w:tcW w:w="1276" w:type="dxa"/>
           </w:tcPr>
           <w:p>
             <w:pPr>
@@ -830,7 +968,29 @@
         </w:tc>
         <w:tc>
           <w:tcPr>
-            <w:tcW w:w="3677" w:type="dxa"/>
+            <w:tcW w:w="1134" w:type="dxa"/>
+          </w:tcPr>
+          <w:p>
+            <w:pPr>
+              <w:rPr>
+                <w:rFonts w:ascii="Arial" w:hAnsi="Arial" w:cs="Arial"/>
+                <w:sz w:val="20"/>
+                <w:szCs w:val="20"/>
+              </w:rPr>
+            </w:pPr>
+            <w:r>
+              <w:rPr>
+                <w:rFonts w:ascii="Arial" w:hAnsi="Arial" w:cs="Arial"/>
+                <w:sz w:val="20"/>
+                <w:szCs w:val="20"/>
+              </w:rPr>
+              <w:t>Em andamento</w:t>
+            </w:r>
+          </w:p>
+        </w:tc>
+        <w:tc>
+          <w:tcPr>
+            <w:tcW w:w="4678" w:type="dxa"/>
           </w:tcPr>
           <w:p>
             <w:pPr>
@@ -935,9 +1095,12 @@
         </w:tc>
       </w:tr>
       <w:tr>
-        <w:tc>
-          <w:tcPr>
-            <w:tcW w:w="560" w:type="dxa"/>
+        <w:trPr>
+          <w:trHeight w:val="915"/>
+        </w:trPr>
+        <w:tc>
+          <w:tcPr>
+            <w:tcW w:w="709" w:type="dxa"/>
           </w:tcPr>
           <w:p>
             <w:pPr>
@@ -960,30 +1123,40 @@
         </w:tc>
         <w:tc>
           <w:tcPr>
-            <w:tcW w:w="2822" w:type="dxa"/>
-          </w:tcPr>
-          <w:p>
-            <w:pPr>
-              <w:jc w:val="center"/>
-              <w:rPr>
-                <w:rFonts w:ascii="Arial" w:hAnsi="Arial" w:cs="Arial"/>
-                <w:sz w:val="20"/>
-                <w:szCs w:val="20"/>
-              </w:rPr>
-            </w:pPr>
-            <w:r>
-              <w:rPr>
-                <w:rFonts w:ascii="Arial" w:hAnsi="Arial" w:cs="Arial"/>
-                <w:sz w:val="20"/>
-                <w:szCs w:val="20"/>
-              </w:rPr>
-              <w:t>Desenvolvimento Front-end</w:t>
-            </w:r>
-          </w:p>
-        </w:tc>
-        <w:tc>
-          <w:tcPr>
-            <w:tcW w:w="1217" w:type="dxa"/>
+            <w:tcW w:w="2127" w:type="dxa"/>
+          </w:tcPr>
+          <w:p>
+            <w:pPr>
+              <w:jc w:val="center"/>
+              <w:rPr>
+                <w:rFonts w:ascii="Arial" w:hAnsi="Arial" w:cs="Arial"/>
+                <w:sz w:val="20"/>
+                <w:szCs w:val="20"/>
+              </w:rPr>
+            </w:pPr>
+            <w:r>
+              <w:rPr>
+                <w:rFonts w:ascii="Arial" w:hAnsi="Arial" w:cs="Arial"/>
+                <w:sz w:val="20"/>
+                <w:szCs w:val="20"/>
+              </w:rPr>
+              <w:t>Desenvolvimento Front-</w:t>
+            </w:r>
+            <w:proofErr w:type="spellStart"/>
+            <w:r>
+              <w:rPr>
+                <w:rFonts w:ascii="Arial" w:hAnsi="Arial" w:cs="Arial"/>
+                <w:sz w:val="20"/>
+                <w:szCs w:val="20"/>
+              </w:rPr>
+              <w:t>end</w:t>
+            </w:r>
+            <w:proofErr w:type="spellEnd"/>
+          </w:p>
+        </w:tc>
+        <w:tc>
+          <w:tcPr>
+            <w:tcW w:w="1417" w:type="dxa"/>
           </w:tcPr>
           <w:p>
             <w:pPr>
@@ -1006,7 +1179,7 @@
         </w:tc>
         <w:tc>
           <w:tcPr>
-            <w:tcW w:w="1217" w:type="dxa"/>
+            <w:tcW w:w="1276" w:type="dxa"/>
           </w:tcPr>
           <w:p>
             <w:pPr>
@@ -1029,7 +1202,21 @@
         </w:tc>
         <w:tc>
           <w:tcPr>
-            <w:tcW w:w="3677" w:type="dxa"/>
+            <w:tcW w:w="1134" w:type="dxa"/>
+          </w:tcPr>
+          <w:p>
+            <w:pPr>
+              <w:rPr>
+                <w:rFonts w:ascii="Arial" w:hAnsi="Arial" w:cs="Arial"/>
+                <w:sz w:val="20"/>
+                <w:szCs w:val="20"/>
+              </w:rPr>
+            </w:pPr>
+          </w:p>
+        </w:tc>
+        <w:tc>
+          <w:tcPr>
+            <w:tcW w:w="4678" w:type="dxa"/>
           </w:tcPr>
           <w:p>
             <w:pPr>
@@ -1141,9 +1328,12 @@
         </w:tc>
       </w:tr>
       <w:tr>
-        <w:tc>
-          <w:tcPr>
-            <w:tcW w:w="560" w:type="dxa"/>
+        <w:trPr>
+          <w:trHeight w:val="675"/>
+        </w:trPr>
+        <w:tc>
+          <w:tcPr>
+            <w:tcW w:w="709" w:type="dxa"/>
           </w:tcPr>
           <w:p>
             <w:pPr>
@@ -1166,30 +1356,58 @@
         </w:tc>
         <w:tc>
           <w:tcPr>
-            <w:tcW w:w="2822" w:type="dxa"/>
-          </w:tcPr>
-          <w:p>
-            <w:pPr>
-              <w:jc w:val="center"/>
-              <w:rPr>
-                <w:rFonts w:ascii="Arial" w:hAnsi="Arial" w:cs="Arial"/>
-                <w:sz w:val="20"/>
-                <w:szCs w:val="20"/>
-              </w:rPr>
-            </w:pPr>
-            <w:r>
-              <w:rPr>
-                <w:rFonts w:ascii="Arial" w:hAnsi="Arial" w:cs="Arial"/>
-                <w:sz w:val="20"/>
-                <w:szCs w:val="20"/>
-              </w:rPr>
-              <w:t>Interligação do Front-end com o Back-end</w:t>
-            </w:r>
-          </w:p>
-        </w:tc>
-        <w:tc>
-          <w:tcPr>
-            <w:tcW w:w="1217" w:type="dxa"/>
+            <w:tcW w:w="2127" w:type="dxa"/>
+          </w:tcPr>
+          <w:p>
+            <w:pPr>
+              <w:jc w:val="center"/>
+              <w:rPr>
+                <w:rFonts w:ascii="Arial" w:hAnsi="Arial" w:cs="Arial"/>
+                <w:sz w:val="20"/>
+                <w:szCs w:val="20"/>
+              </w:rPr>
+            </w:pPr>
+            <w:r>
+              <w:rPr>
+                <w:rFonts w:ascii="Arial" w:hAnsi="Arial" w:cs="Arial"/>
+                <w:sz w:val="20"/>
+                <w:szCs w:val="20"/>
+              </w:rPr>
+              <w:t>Interligação do Front-</w:t>
+            </w:r>
+            <w:proofErr w:type="spellStart"/>
+            <w:r>
+              <w:rPr>
+                <w:rFonts w:ascii="Arial" w:hAnsi="Arial" w:cs="Arial"/>
+                <w:sz w:val="20"/>
+                <w:szCs w:val="20"/>
+              </w:rPr>
+              <w:t>end</w:t>
+            </w:r>
+            <w:proofErr w:type="spellEnd"/>
+            <w:r>
+              <w:rPr>
+                <w:rFonts w:ascii="Arial" w:hAnsi="Arial" w:cs="Arial"/>
+                <w:sz w:val="20"/>
+                <w:szCs w:val="20"/>
+              </w:rPr>
+              <w:t xml:space="preserve"> com o Back-</w:t>
+            </w:r>
+            <w:proofErr w:type="spellStart"/>
+            <w:r>
+              <w:rPr>
+                <w:rFonts w:ascii="Arial" w:hAnsi="Arial" w:cs="Arial"/>
+                <w:sz w:val="20"/>
+                <w:szCs w:val="20"/>
+              </w:rPr>
+              <w:t>end</w:t>
+            </w:r>
+            <w:proofErr w:type="spellEnd"/>
+          </w:p>
+        </w:tc>
+        <w:tc>
+          <w:tcPr>
+            <w:tcW w:w="1417" w:type="dxa"/>
           </w:tcPr>
           <w:p>
             <w:pPr>
@@ -1212,7 +1430,7 @@
         </w:tc>
         <w:tc>
           <w:tcPr>
-            <w:tcW w:w="1217" w:type="dxa"/>
+            <w:tcW w:w="1276" w:type="dxa"/>
           </w:tcPr>
           <w:p>
             <w:pPr>
@@ -1235,7 +1453,21 @@
         </w:tc>
         <w:tc>
           <w:tcPr>
-            <w:tcW w:w="3677" w:type="dxa"/>
+            <w:tcW w:w="1134" w:type="dxa"/>
+          </w:tcPr>
+          <w:p>
+            <w:pPr>
+              <w:rPr>
+                <w:rFonts w:ascii="Arial" w:hAnsi="Arial" w:cs="Arial"/>
+                <w:sz w:val="20"/>
+                <w:szCs w:val="20"/>
+              </w:rPr>
+            </w:pPr>
+          </w:p>
+        </w:tc>
+        <w:tc>
+          <w:tcPr>
+            <w:tcW w:w="4678" w:type="dxa"/>
           </w:tcPr>
           <w:p>
             <w:pPr>
@@ -1259,7 +1491,25 @@
                 <w:sz w:val="20"/>
                 <w:szCs w:val="20"/>
               </w:rPr>
-              <w:t>Conexão do front com as APIs do back-end.</w:t>
+              <w:t xml:space="preserve">Conexão do front com as APIs do </w:t>
+            </w:r>
+            <w:proofErr w:type="spellStart"/>
+            <w:r>
+              <w:rPr>
+                <w:rFonts w:ascii="Arial" w:hAnsi="Arial" w:cs="Arial"/>
+                <w:sz w:val="20"/>
+                <w:szCs w:val="20"/>
+              </w:rPr>
+              <w:t>back</w:t>
+            </w:r>
+            <w:proofErr w:type="spellEnd"/>
+            <w:r>
+              <w:rPr>
+                <w:rFonts w:ascii="Arial" w:hAnsi="Arial" w:cs="Arial"/>
+                <w:sz w:val="20"/>
+                <w:szCs w:val="20"/>
+              </w:rPr>
+              <w:t>-end.</w:t>
             </w:r>
           </w:p>
           <w:p>
@@ -1315,9 +1565,12 @@
         </w:tc>
       </w:tr>
       <w:tr>
-        <w:tc>
-          <w:tcPr>
-            <w:tcW w:w="560" w:type="dxa"/>
+        <w:trPr>
+          <w:trHeight w:val="690"/>
+        </w:trPr>
+        <w:tc>
+          <w:tcPr>
+            <w:tcW w:w="709" w:type="dxa"/>
           </w:tcPr>
           <w:p>
             <w:pPr>
@@ -1340,7 +1593,7 @@
         </w:tc>
         <w:tc>
           <w:tcPr>
-            <w:tcW w:w="2822" w:type="dxa"/>
+            <w:tcW w:w="2127" w:type="dxa"/>
           </w:tcPr>
           <w:p>
             <w:pPr>
@@ -1363,7 +1616,7 @@
         </w:tc>
         <w:tc>
           <w:tcPr>
-            <w:tcW w:w="1217" w:type="dxa"/>
+            <w:tcW w:w="1417" w:type="dxa"/>
           </w:tcPr>
           <w:p>
             <w:pPr>
@@ -1386,7 +1639,7 @@
         </w:tc>
         <w:tc>
           <w:tcPr>
-            <w:tcW w:w="1217" w:type="dxa"/>
+            <w:tcW w:w="1276" w:type="dxa"/>
           </w:tcPr>
           <w:p>
             <w:pPr>
@@ -1409,7 +1662,21 @@
         </w:tc>
         <w:tc>
           <w:tcPr>
-            <w:tcW w:w="3677" w:type="dxa"/>
+            <w:tcW w:w="1134" w:type="dxa"/>
+          </w:tcPr>
+          <w:p>
+            <w:pPr>
+              <w:rPr>
+                <w:rFonts w:ascii="Arial" w:hAnsi="Arial" w:cs="Arial"/>
+                <w:sz w:val="20"/>
+                <w:szCs w:val="20"/>
+              </w:rPr>
+            </w:pPr>
+          </w:p>
+        </w:tc>
+        <w:tc>
+          <w:tcPr>
+            <w:tcW w:w="4678" w:type="dxa"/>
           </w:tcPr>
           <w:p>
             <w:pPr>
@@ -1489,9 +1756,12 @@
         </w:tc>
       </w:tr>
       <w:tr>
-        <w:tc>
-          <w:tcPr>
-            <w:tcW w:w="560" w:type="dxa"/>
+        <w:trPr>
+          <w:trHeight w:val="450"/>
+        </w:trPr>
+        <w:tc>
+          <w:tcPr>
+            <w:tcW w:w="709" w:type="dxa"/>
           </w:tcPr>
           <w:p>
             <w:pPr>
@@ -1514,7 +1784,7 @@
         </w:tc>
         <w:tc>
           <w:tcPr>
-            <w:tcW w:w="2822" w:type="dxa"/>
+            <w:tcW w:w="2127" w:type="dxa"/>
           </w:tcPr>
           <w:p>
             <w:pPr>
@@ -1537,7 +1807,7 @@
         </w:tc>
         <w:tc>
           <w:tcPr>
-            <w:tcW w:w="1217" w:type="dxa"/>
+            <w:tcW w:w="1417" w:type="dxa"/>
           </w:tcPr>
           <w:p>
             <w:pPr>
@@ -1560,7 +1830,7 @@
         </w:tc>
         <w:tc>
           <w:tcPr>
-            <w:tcW w:w="1217" w:type="dxa"/>
+            <w:tcW w:w="1276" w:type="dxa"/>
           </w:tcPr>
           <w:p>
             <w:pPr>
@@ -1583,7 +1853,21 @@
         </w:tc>
         <w:tc>
           <w:tcPr>
-            <w:tcW w:w="3677" w:type="dxa"/>
+            <w:tcW w:w="1134" w:type="dxa"/>
+          </w:tcPr>
+          <w:p>
+            <w:pPr>
+              <w:rPr>
+                <w:rFonts w:ascii="Arial" w:hAnsi="Arial" w:cs="Arial"/>
+                <w:sz w:val="20"/>
+                <w:szCs w:val="20"/>
+              </w:rPr>
+            </w:pPr>
+          </w:p>
+        </w:tc>
+        <w:tc>
+          <w:tcPr>
+            <w:tcW w:w="4678" w:type="dxa"/>
           </w:tcPr>
           <w:p>
             <w:pPr>
@@ -1605,9 +1889,12 @@
         </w:tc>
       </w:tr>
       <w:tr>
-        <w:tc>
-          <w:tcPr>
-            <w:tcW w:w="560" w:type="dxa"/>
+        <w:trPr>
+          <w:trHeight w:val="450"/>
+        </w:trPr>
+        <w:tc>
+          <w:tcPr>
+            <w:tcW w:w="709" w:type="dxa"/>
           </w:tcPr>
           <w:p>
             <w:pPr>
@@ -1630,7 +1917,7 @@
         </w:tc>
         <w:tc>
           <w:tcPr>
-            <w:tcW w:w="2822" w:type="dxa"/>
+            <w:tcW w:w="2127" w:type="dxa"/>
           </w:tcPr>
           <w:p>
             <w:pPr>
@@ -1653,7 +1940,7 @@
         </w:tc>
         <w:tc>
           <w:tcPr>
-            <w:tcW w:w="1217" w:type="dxa"/>
+            <w:tcW w:w="1417" w:type="dxa"/>
           </w:tcPr>
           <w:p>
             <w:pPr>
@@ -1676,7 +1963,7 @@
         </w:tc>
         <w:tc>
           <w:tcPr>
-            <w:tcW w:w="1217" w:type="dxa"/>
+            <w:tcW w:w="1276" w:type="dxa"/>
           </w:tcPr>
           <w:p>
             <w:pPr>
@@ -1699,7 +1986,21 @@
         </w:tc>
         <w:tc>
           <w:tcPr>
-            <w:tcW w:w="3677" w:type="dxa"/>
+            <w:tcW w:w="1134" w:type="dxa"/>
+          </w:tcPr>
+          <w:p>
+            <w:pPr>
+              <w:rPr>
+                <w:rFonts w:ascii="Arial" w:hAnsi="Arial" w:cs="Arial"/>
+                <w:sz w:val="20"/>
+                <w:szCs w:val="20"/>
+              </w:rPr>
+            </w:pPr>
+          </w:p>
+        </w:tc>
+        <w:tc>
+          <w:tcPr>
+            <w:tcW w:w="4678" w:type="dxa"/>
           </w:tcPr>
           <w:p>
             <w:pPr>
@@ -1729,9 +2030,12 @@
         </w:tc>
       </w:tr>
       <w:tr>
-        <w:tc>
-          <w:tcPr>
-            <w:tcW w:w="560" w:type="dxa"/>
+        <w:trPr>
+          <w:trHeight w:val="465"/>
+        </w:trPr>
+        <w:tc>
+          <w:tcPr>
+            <w:tcW w:w="709" w:type="dxa"/>
           </w:tcPr>
           <w:p>
             <w:pPr>
@@ -1754,7 +2058,7 @@
         </w:tc>
         <w:tc>
           <w:tcPr>
-            <w:tcW w:w="2822" w:type="dxa"/>
+            <w:tcW w:w="2127" w:type="dxa"/>
           </w:tcPr>
           <w:p>
             <w:pPr>
@@ -1777,7 +2081,7 @@
         </w:tc>
         <w:tc>
           <w:tcPr>
-            <w:tcW w:w="1217" w:type="dxa"/>
+            <w:tcW w:w="1417" w:type="dxa"/>
           </w:tcPr>
           <w:p>
             <w:pPr>
@@ -1800,7 +2104,7 @@
         </w:tc>
         <w:tc>
           <w:tcPr>
-            <w:tcW w:w="1217" w:type="dxa"/>
+            <w:tcW w:w="1276" w:type="dxa"/>
           </w:tcPr>
           <w:p>
             <w:pPr>
@@ -1823,47 +2127,37 @@
         </w:tc>
         <w:tc>
           <w:tcPr>
-            <w:tcW w:w="3677" w:type="dxa"/>
-          </w:tcPr>
-          <w:p>
-            <w:pPr>
-              <w:rPr>
-                <w:rFonts w:ascii="Arial" w:hAnsi="Arial" w:cs="Arial"/>
-                <w:sz w:val="20"/>
-                <w:szCs w:val="20"/>
-              </w:rPr>
-            </w:pPr>
-            <w:r>
-              <w:rPr>
-                <w:rFonts w:ascii="Arial" w:hAnsi="Arial" w:cs="Arial"/>
-                <w:sz w:val="20"/>
-                <w:szCs w:val="20"/>
-              </w:rPr>
-              <w:t xml:space="preserve">- Edição e upload no </w:t>
-            </w:r>
-            <w:r>
-              <w:rPr>
-                <w:rFonts w:ascii="Arial" w:hAnsi="Arial" w:cs="Arial"/>
-                <w:sz w:val="20"/>
-                <w:szCs w:val="20"/>
-              </w:rPr>
-              <w:t>Y</w:t>
-            </w:r>
-            <w:r>
-              <w:rPr>
-                <w:rFonts w:ascii="Arial" w:hAnsi="Arial" w:cs="Arial"/>
-                <w:sz w:val="20"/>
-                <w:szCs w:val="20"/>
-              </w:rPr>
-              <w:t>outub</w:t>
-            </w:r>
-            <w:r>
-              <w:rPr>
-                <w:rFonts w:ascii="Arial" w:hAnsi="Arial" w:cs="Arial"/>
-                <w:sz w:val="20"/>
-                <w:szCs w:val="20"/>
-              </w:rPr>
-              <w:t>e</w:t>
+            <w:tcW w:w="1134" w:type="dxa"/>
+          </w:tcPr>
+          <w:p>
+            <w:pPr>
+              <w:rPr>
+                <w:rFonts w:ascii="Arial" w:hAnsi="Arial" w:cs="Arial"/>
+                <w:sz w:val="20"/>
+                <w:szCs w:val="20"/>
+              </w:rPr>
+            </w:pPr>
+          </w:p>
+        </w:tc>
+        <w:tc>
+          <w:tcPr>
+            <w:tcW w:w="4678" w:type="dxa"/>
+          </w:tcPr>
+          <w:p>
+            <w:pPr>
+              <w:rPr>
+                <w:rFonts w:ascii="Arial" w:hAnsi="Arial" w:cs="Arial"/>
+                <w:sz w:val="20"/>
+                <w:szCs w:val="20"/>
+              </w:rPr>
+            </w:pPr>
+            <w:r>
+              <w:rPr>
+                <w:rFonts w:ascii="Arial" w:hAnsi="Arial" w:cs="Arial"/>
+                <w:sz w:val="20"/>
+                <w:szCs w:val="20"/>
+              </w:rPr>
+              <w:t>- Edição e upload no Youtube</w:t>
             </w:r>
             <w:r>
               <w:rPr>
@@ -1877,9 +2171,12 @@
         </w:tc>
       </w:tr>
       <w:tr>
-        <w:tc>
-          <w:tcPr>
-            <w:tcW w:w="560" w:type="dxa"/>
+        <w:trPr>
+          <w:trHeight w:val="450"/>
+        </w:trPr>
+        <w:tc>
+          <w:tcPr>
+            <w:tcW w:w="709" w:type="dxa"/>
           </w:tcPr>
           <w:p>
             <w:pPr>
@@ -1902,7 +2199,7 @@
         </w:tc>
         <w:tc>
           <w:tcPr>
-            <w:tcW w:w="2822" w:type="dxa"/>
+            <w:tcW w:w="2127" w:type="dxa"/>
           </w:tcPr>
           <w:p>
             <w:pPr>
@@ -1925,7 +2222,7 @@
         </w:tc>
         <w:tc>
           <w:tcPr>
-            <w:tcW w:w="1217" w:type="dxa"/>
+            <w:tcW w:w="1417" w:type="dxa"/>
           </w:tcPr>
           <w:p>
             <w:pPr>
@@ -1948,7 +2245,7 @@
         </w:tc>
         <w:tc>
           <w:tcPr>
-            <w:tcW w:w="1217" w:type="dxa"/>
+            <w:tcW w:w="1276" w:type="dxa"/>
           </w:tcPr>
           <w:p>
             <w:pPr>
@@ -1971,7 +2268,21 @@
         </w:tc>
         <w:tc>
           <w:tcPr>
-            <w:tcW w:w="3677" w:type="dxa"/>
+            <w:tcW w:w="1134" w:type="dxa"/>
+          </w:tcPr>
+          <w:p>
+            <w:pPr>
+              <w:rPr>
+                <w:rFonts w:ascii="Arial" w:hAnsi="Arial" w:cs="Arial"/>
+                <w:sz w:val="20"/>
+                <w:szCs w:val="20"/>
+              </w:rPr>
+            </w:pPr>
+          </w:p>
+        </w:tc>
+        <w:tc>
+          <w:tcPr>
+            <w:tcW w:w="4678" w:type="dxa"/>
           </w:tcPr>
           <w:p>
             <w:pPr>

</xml_diff>

<commit_message>
Finalização de Componentes do Back (Falta testar todos em Conjunto) - Revisão de Documentos e estretégias
</commit_message>
<xml_diff>
--- a/docs/editaveis/Conograma de Desenvolvimento.docx
+++ b/docs/editaveis/Conograma de Desenvolvimento.docx
@@ -75,12 +75,12 @@
         <w:tblLook w:val="04A0" w:firstRow="1" w:lastRow="0" w:firstColumn="1" w:lastColumn="0" w:noHBand="0" w:noVBand="1"/>
       </w:tblPr>
       <w:tblGrid>
-        <w:gridCol w:w="703"/>
-        <w:gridCol w:w="2119"/>
-        <w:gridCol w:w="1413"/>
-        <w:gridCol w:w="1275"/>
-        <w:gridCol w:w="1217"/>
-        <w:gridCol w:w="4614"/>
+        <w:gridCol w:w="679"/>
+        <w:gridCol w:w="2081"/>
+        <w:gridCol w:w="1393"/>
+        <w:gridCol w:w="1269"/>
+        <w:gridCol w:w="1595"/>
+        <w:gridCol w:w="4324"/>
       </w:tblGrid>
       <w:tr>
         <w:trPr>
@@ -89,6 +89,7 @@
         <w:tc>
           <w:tcPr>
             <w:tcW w:w="709" w:type="dxa"/>
+            <w:vAlign w:val="center"/>
           </w:tcPr>
           <w:p>
             <w:pPr>
@@ -112,6 +113,7 @@
         <w:tc>
           <w:tcPr>
             <w:tcW w:w="2127" w:type="dxa"/>
+            <w:vAlign w:val="center"/>
           </w:tcPr>
           <w:p>
             <w:pPr>
@@ -135,6 +137,7 @@
         <w:tc>
           <w:tcPr>
             <w:tcW w:w="1417" w:type="dxa"/>
+            <w:vAlign w:val="center"/>
           </w:tcPr>
           <w:p>
             <w:pPr>
@@ -158,6 +161,7 @@
         <w:tc>
           <w:tcPr>
             <w:tcW w:w="1276" w:type="dxa"/>
+            <w:vAlign w:val="center"/>
           </w:tcPr>
           <w:p>
             <w:pPr>
@@ -181,6 +185,7 @@
         <w:tc>
           <w:tcPr>
             <w:tcW w:w="1134" w:type="dxa"/>
+            <w:vAlign w:val="center"/>
           </w:tcPr>
           <w:p>
             <w:pPr>
@@ -204,6 +209,7 @@
         <w:tc>
           <w:tcPr>
             <w:tcW w:w="4678" w:type="dxa"/>
+            <w:vAlign w:val="center"/>
           </w:tcPr>
           <w:p>
             <w:pPr>
@@ -227,11 +233,12 @@
       </w:tr>
       <w:tr>
         <w:trPr>
-          <w:trHeight w:val="675"/>
+          <w:trHeight w:val="1057"/>
         </w:trPr>
         <w:tc>
           <w:tcPr>
             <w:tcW w:w="709" w:type="dxa"/>
+            <w:vAlign w:val="center"/>
           </w:tcPr>
           <w:p>
             <w:pPr>
@@ -255,6 +262,7 @@
         <w:tc>
           <w:tcPr>
             <w:tcW w:w="2127" w:type="dxa"/>
+            <w:vAlign w:val="center"/>
           </w:tcPr>
           <w:p>
             <w:pPr>
@@ -278,6 +286,7 @@
         <w:tc>
           <w:tcPr>
             <w:tcW w:w="1417" w:type="dxa"/>
+            <w:vAlign w:val="center"/>
           </w:tcPr>
           <w:p>
             <w:pPr>
@@ -301,6 +310,7 @@
         <w:tc>
           <w:tcPr>
             <w:tcW w:w="1276" w:type="dxa"/>
+            <w:vAlign w:val="center"/>
           </w:tcPr>
           <w:p>
             <w:pPr>
@@ -324,28 +334,30 @@
         <w:tc>
           <w:tcPr>
             <w:tcW w:w="1134" w:type="dxa"/>
-          </w:tcPr>
-          <w:p>
-            <w:pPr>
-              <w:rPr>
-                <w:rFonts w:ascii="Arial" w:hAnsi="Arial" w:cs="Arial"/>
-                <w:sz w:val="20"/>
-                <w:szCs w:val="20"/>
-              </w:rPr>
-            </w:pPr>
-            <w:r>
-              <w:rPr>
-                <w:rFonts w:ascii="Arial" w:hAnsi="Arial" w:cs="Arial"/>
-                <w:sz w:val="20"/>
-                <w:szCs w:val="20"/>
-              </w:rPr>
-              <w:t>Entregue</w:t>
+            <w:vAlign w:val="center"/>
+          </w:tcPr>
+          <w:p>
+            <w:pPr>
+              <w:rPr>
+                <w:rFonts w:ascii="Arial" w:hAnsi="Arial" w:cs="Arial"/>
+                <w:sz w:val="20"/>
+                <w:szCs w:val="20"/>
+              </w:rPr>
+            </w:pPr>
+            <w:r>
+              <w:rPr>
+                <w:rFonts w:ascii="Arial" w:hAnsi="Arial" w:cs="Arial"/>
+                <w:sz w:val="20"/>
+                <w:szCs w:val="20"/>
+              </w:rPr>
+              <w:t>Finalizado</w:t>
             </w:r>
           </w:p>
         </w:tc>
         <w:tc>
           <w:tcPr>
             <w:tcW w:w="4678" w:type="dxa"/>
+            <w:vAlign w:val="center"/>
           </w:tcPr>
           <w:p>
             <w:pPr>
@@ -426,11 +438,12 @@
       </w:tr>
       <w:tr>
         <w:trPr>
-          <w:trHeight w:val="465"/>
+          <w:trHeight w:val="701"/>
         </w:trPr>
         <w:tc>
           <w:tcPr>
             <w:tcW w:w="709" w:type="dxa"/>
+            <w:vAlign w:val="center"/>
           </w:tcPr>
           <w:p>
             <w:pPr>
@@ -454,6 +467,7 @@
         <w:tc>
           <w:tcPr>
             <w:tcW w:w="2127" w:type="dxa"/>
+            <w:vAlign w:val="center"/>
           </w:tcPr>
           <w:p>
             <w:pPr>
@@ -477,6 +491,7 @@
         <w:tc>
           <w:tcPr>
             <w:tcW w:w="1417" w:type="dxa"/>
+            <w:vAlign w:val="center"/>
           </w:tcPr>
           <w:p>
             <w:pPr>
@@ -500,6 +515,7 @@
         <w:tc>
           <w:tcPr>
             <w:tcW w:w="1276" w:type="dxa"/>
+            <w:vAlign w:val="center"/>
           </w:tcPr>
           <w:p>
             <w:pPr>
@@ -523,20 +539,30 @@
         <w:tc>
           <w:tcPr>
             <w:tcW w:w="1134" w:type="dxa"/>
-          </w:tcPr>
-          <w:p>
-            <w:pPr>
-              <w:rPr>
-                <w:rFonts w:ascii="Arial" w:hAnsi="Arial" w:cs="Arial"/>
-                <w:sz w:val="20"/>
-                <w:szCs w:val="20"/>
-              </w:rPr>
-            </w:pPr>
+            <w:vAlign w:val="center"/>
+          </w:tcPr>
+          <w:p>
+            <w:pPr>
+              <w:rPr>
+                <w:rFonts w:ascii="Arial" w:hAnsi="Arial" w:cs="Arial"/>
+                <w:sz w:val="20"/>
+                <w:szCs w:val="20"/>
+              </w:rPr>
+            </w:pPr>
+            <w:r>
+              <w:rPr>
+                <w:rFonts w:ascii="Arial" w:hAnsi="Arial" w:cs="Arial"/>
+                <w:sz w:val="20"/>
+                <w:szCs w:val="20"/>
+              </w:rPr>
+              <w:t>Atrasado</w:t>
+            </w:r>
           </w:p>
         </w:tc>
         <w:tc>
           <w:tcPr>
             <w:tcW w:w="4678" w:type="dxa"/>
+            <w:vAlign w:val="center"/>
           </w:tcPr>
           <w:p>
             <w:pPr>
@@ -577,36 +603,19 @@
                 <w:sz w:val="20"/>
                 <w:szCs w:val="20"/>
               </w:rPr>
-              <w:t xml:space="preserve">Desenvolvimento da interface no </w:t>
-            </w:r>
-            <w:proofErr w:type="spellStart"/>
-            <w:r>
-              <w:rPr>
-                <w:rFonts w:ascii="Arial" w:hAnsi="Arial" w:cs="Arial"/>
-                <w:sz w:val="20"/>
-                <w:szCs w:val="20"/>
-              </w:rPr>
-              <w:t>Figma</w:t>
-            </w:r>
-            <w:proofErr w:type="spellEnd"/>
-            <w:r>
-              <w:rPr>
-                <w:rFonts w:ascii="Arial" w:hAnsi="Arial" w:cs="Arial"/>
-                <w:sz w:val="20"/>
-                <w:szCs w:val="20"/>
-              </w:rPr>
-              <w:t>.</w:t>
+              <w:t>Desenvolvimento da interface no Figma.</w:t>
             </w:r>
           </w:p>
         </w:tc>
       </w:tr>
       <w:tr>
         <w:trPr>
-          <w:trHeight w:val="915"/>
+          <w:trHeight w:val="1360"/>
         </w:trPr>
         <w:tc>
           <w:tcPr>
             <w:tcW w:w="709" w:type="dxa"/>
+            <w:vAlign w:val="center"/>
           </w:tcPr>
           <w:p>
             <w:pPr>
@@ -630,6 +639,7 @@
         <w:tc>
           <w:tcPr>
             <w:tcW w:w="2127" w:type="dxa"/>
+            <w:vAlign w:val="center"/>
           </w:tcPr>
           <w:p>
             <w:pPr>
@@ -653,6 +663,7 @@
         <w:tc>
           <w:tcPr>
             <w:tcW w:w="1417" w:type="dxa"/>
+            <w:vAlign w:val="center"/>
           </w:tcPr>
           <w:p>
             <w:pPr>
@@ -676,6 +687,7 @@
         <w:tc>
           <w:tcPr>
             <w:tcW w:w="1276" w:type="dxa"/>
+            <w:vAlign w:val="center"/>
           </w:tcPr>
           <w:p>
             <w:pPr>
@@ -699,28 +711,30 @@
         <w:tc>
           <w:tcPr>
             <w:tcW w:w="1134" w:type="dxa"/>
-          </w:tcPr>
-          <w:p>
-            <w:pPr>
-              <w:rPr>
-                <w:rFonts w:ascii="Arial" w:hAnsi="Arial" w:cs="Arial"/>
-                <w:sz w:val="20"/>
-                <w:szCs w:val="20"/>
-              </w:rPr>
-            </w:pPr>
-            <w:r>
-              <w:rPr>
-                <w:rFonts w:ascii="Arial" w:hAnsi="Arial" w:cs="Arial"/>
-                <w:sz w:val="20"/>
-                <w:szCs w:val="20"/>
-              </w:rPr>
-              <w:t>Entregue</w:t>
+            <w:vAlign w:val="center"/>
+          </w:tcPr>
+          <w:p>
+            <w:pPr>
+              <w:rPr>
+                <w:rFonts w:ascii="Arial" w:hAnsi="Arial" w:cs="Arial"/>
+                <w:sz w:val="20"/>
+                <w:szCs w:val="20"/>
+              </w:rPr>
+            </w:pPr>
+            <w:r>
+              <w:rPr>
+                <w:rFonts w:ascii="Arial" w:hAnsi="Arial" w:cs="Arial"/>
+                <w:sz w:val="20"/>
+                <w:szCs w:val="20"/>
+              </w:rPr>
+              <w:t>Finalizado</w:t>
             </w:r>
           </w:p>
         </w:tc>
         <w:tc>
           <w:tcPr>
             <w:tcW w:w="4678" w:type="dxa"/>
+            <w:vAlign w:val="center"/>
           </w:tcPr>
           <w:p>
             <w:pPr>
@@ -746,7 +760,6 @@
               </w:rPr>
               <w:t>Modelagem do banco de dados (</w:t>
             </w:r>
-            <w:proofErr w:type="spellStart"/>
             <w:r>
               <w:rPr>
                 <w:rFonts w:ascii="Arial" w:hAnsi="Arial" w:cs="Arial"/>
@@ -755,7 +768,6 @@
               </w:rPr>
               <w:t>NoAM</w:t>
             </w:r>
-            <w:proofErr w:type="spellEnd"/>
             <w:r>
               <w:rPr>
                 <w:rFonts w:ascii="Arial" w:hAnsi="Arial" w:cs="Arial"/>
@@ -787,25 +799,7 @@
                 <w:sz w:val="20"/>
                 <w:szCs w:val="20"/>
               </w:rPr>
-              <w:t xml:space="preserve">Implementação do banco no </w:t>
-            </w:r>
-            <w:proofErr w:type="spellStart"/>
-            <w:r>
-              <w:rPr>
-                <w:rFonts w:ascii="Arial" w:hAnsi="Arial" w:cs="Arial"/>
-                <w:sz w:val="20"/>
-                <w:szCs w:val="20"/>
-              </w:rPr>
-              <w:t>MongoDB</w:t>
-            </w:r>
-            <w:proofErr w:type="spellEnd"/>
-            <w:r>
-              <w:rPr>
-                <w:rFonts w:ascii="Arial" w:hAnsi="Arial" w:cs="Arial"/>
-                <w:sz w:val="20"/>
-                <w:szCs w:val="20"/>
-              </w:rPr>
-              <w:t>.</w:t>
+              <w:t>Implementação do banco no MongoDB.</w:t>
             </w:r>
           </w:p>
           <w:p>
@@ -862,11 +856,12 @@
       </w:tr>
       <w:tr>
         <w:trPr>
-          <w:trHeight w:val="915"/>
+          <w:trHeight w:val="1192"/>
         </w:trPr>
         <w:tc>
           <w:tcPr>
             <w:tcW w:w="709" w:type="dxa"/>
+            <w:vAlign w:val="center"/>
           </w:tcPr>
           <w:p>
             <w:pPr>
@@ -890,39 +885,31 @@
         <w:tc>
           <w:tcPr>
             <w:tcW w:w="2127" w:type="dxa"/>
-          </w:tcPr>
-          <w:p>
-            <w:pPr>
-              <w:jc w:val="center"/>
-              <w:rPr>
-                <w:rFonts w:ascii="Arial" w:hAnsi="Arial" w:cs="Arial"/>
-                <w:sz w:val="20"/>
-                <w:szCs w:val="20"/>
-              </w:rPr>
-            </w:pPr>
-            <w:r>
-              <w:rPr>
-                <w:rFonts w:ascii="Arial" w:hAnsi="Arial" w:cs="Arial"/>
-                <w:sz w:val="20"/>
-                <w:szCs w:val="20"/>
-              </w:rPr>
-              <w:t>Desenvolvimento Back-</w:t>
-            </w:r>
-            <w:proofErr w:type="spellStart"/>
-            <w:r>
-              <w:rPr>
-                <w:rFonts w:ascii="Arial" w:hAnsi="Arial" w:cs="Arial"/>
-                <w:sz w:val="20"/>
-                <w:szCs w:val="20"/>
-              </w:rPr>
-              <w:t>end</w:t>
-            </w:r>
-            <w:proofErr w:type="spellEnd"/>
+            <w:vAlign w:val="center"/>
+          </w:tcPr>
+          <w:p>
+            <w:pPr>
+              <w:jc w:val="center"/>
+              <w:rPr>
+                <w:rFonts w:ascii="Arial" w:hAnsi="Arial" w:cs="Arial"/>
+                <w:sz w:val="20"/>
+                <w:szCs w:val="20"/>
+              </w:rPr>
+            </w:pPr>
+            <w:r>
+              <w:rPr>
+                <w:rFonts w:ascii="Arial" w:hAnsi="Arial" w:cs="Arial"/>
+                <w:sz w:val="20"/>
+                <w:szCs w:val="20"/>
+              </w:rPr>
+              <w:t>Desenvolvimento Back-end</w:t>
+            </w:r>
           </w:p>
         </w:tc>
         <w:tc>
           <w:tcPr>
             <w:tcW w:w="1417" w:type="dxa"/>
+            <w:vAlign w:val="center"/>
           </w:tcPr>
           <w:p>
             <w:pPr>
@@ -946,6 +933,7 @@
         <w:tc>
           <w:tcPr>
             <w:tcW w:w="1276" w:type="dxa"/>
+            <w:vAlign w:val="center"/>
           </w:tcPr>
           <w:p>
             <w:pPr>
@@ -969,28 +957,30 @@
         <w:tc>
           <w:tcPr>
             <w:tcW w:w="1134" w:type="dxa"/>
-          </w:tcPr>
-          <w:p>
-            <w:pPr>
-              <w:rPr>
-                <w:rFonts w:ascii="Arial" w:hAnsi="Arial" w:cs="Arial"/>
-                <w:sz w:val="20"/>
-                <w:szCs w:val="20"/>
-              </w:rPr>
-            </w:pPr>
-            <w:r>
-              <w:rPr>
-                <w:rFonts w:ascii="Arial" w:hAnsi="Arial" w:cs="Arial"/>
-                <w:sz w:val="20"/>
-                <w:szCs w:val="20"/>
-              </w:rPr>
-              <w:t>Em andamento</w:t>
+            <w:vAlign w:val="center"/>
+          </w:tcPr>
+          <w:p>
+            <w:pPr>
+              <w:rPr>
+                <w:rFonts w:ascii="Arial" w:hAnsi="Arial" w:cs="Arial"/>
+                <w:sz w:val="20"/>
+                <w:szCs w:val="20"/>
+              </w:rPr>
+            </w:pPr>
+            <w:r>
+              <w:rPr>
+                <w:rFonts w:ascii="Arial" w:hAnsi="Arial" w:cs="Arial"/>
+                <w:sz w:val="20"/>
+                <w:szCs w:val="20"/>
+              </w:rPr>
+              <w:t>Desenvolvendo</w:t>
             </w:r>
           </w:p>
         </w:tc>
         <w:tc>
           <w:tcPr>
             <w:tcW w:w="4678" w:type="dxa"/>
+            <w:vAlign w:val="center"/>
           </w:tcPr>
           <w:p>
             <w:pPr>
@@ -1096,11 +1086,12 @@
       </w:tr>
       <w:tr>
         <w:trPr>
-          <w:trHeight w:val="915"/>
+          <w:trHeight w:val="1249"/>
         </w:trPr>
         <w:tc>
           <w:tcPr>
             <w:tcW w:w="709" w:type="dxa"/>
+            <w:vAlign w:val="center"/>
           </w:tcPr>
           <w:p>
             <w:pPr>
@@ -1124,39 +1115,31 @@
         <w:tc>
           <w:tcPr>
             <w:tcW w:w="2127" w:type="dxa"/>
-          </w:tcPr>
-          <w:p>
-            <w:pPr>
-              <w:jc w:val="center"/>
-              <w:rPr>
-                <w:rFonts w:ascii="Arial" w:hAnsi="Arial" w:cs="Arial"/>
-                <w:sz w:val="20"/>
-                <w:szCs w:val="20"/>
-              </w:rPr>
-            </w:pPr>
-            <w:r>
-              <w:rPr>
-                <w:rFonts w:ascii="Arial" w:hAnsi="Arial" w:cs="Arial"/>
-                <w:sz w:val="20"/>
-                <w:szCs w:val="20"/>
-              </w:rPr>
-              <w:t>Desenvolvimento Front-</w:t>
-            </w:r>
-            <w:proofErr w:type="spellStart"/>
-            <w:r>
-              <w:rPr>
-                <w:rFonts w:ascii="Arial" w:hAnsi="Arial" w:cs="Arial"/>
-                <w:sz w:val="20"/>
-                <w:szCs w:val="20"/>
-              </w:rPr>
-              <w:t>end</w:t>
-            </w:r>
-            <w:proofErr w:type="spellEnd"/>
+            <w:vAlign w:val="center"/>
+          </w:tcPr>
+          <w:p>
+            <w:pPr>
+              <w:jc w:val="center"/>
+              <w:rPr>
+                <w:rFonts w:ascii="Arial" w:hAnsi="Arial" w:cs="Arial"/>
+                <w:sz w:val="20"/>
+                <w:szCs w:val="20"/>
+              </w:rPr>
+            </w:pPr>
+            <w:r>
+              <w:rPr>
+                <w:rFonts w:ascii="Arial" w:hAnsi="Arial" w:cs="Arial"/>
+                <w:sz w:val="20"/>
+                <w:szCs w:val="20"/>
+              </w:rPr>
+              <w:t>Desenvolvimento Front-end</w:t>
+            </w:r>
           </w:p>
         </w:tc>
         <w:tc>
           <w:tcPr>
             <w:tcW w:w="1417" w:type="dxa"/>
+            <w:vAlign w:val="center"/>
           </w:tcPr>
           <w:p>
             <w:pPr>
@@ -1180,6 +1163,7 @@
         <w:tc>
           <w:tcPr>
             <w:tcW w:w="1276" w:type="dxa"/>
+            <w:vAlign w:val="center"/>
           </w:tcPr>
           <w:p>
             <w:pPr>
@@ -1203,6 +1187,7 @@
         <w:tc>
           <w:tcPr>
             <w:tcW w:w="1134" w:type="dxa"/>
+            <w:vAlign w:val="center"/>
           </w:tcPr>
           <w:p>
             <w:pPr>
@@ -1217,6 +1202,7 @@
         <w:tc>
           <w:tcPr>
             <w:tcW w:w="4678" w:type="dxa"/>
+            <w:vAlign w:val="center"/>
           </w:tcPr>
           <w:p>
             <w:pPr>
@@ -1329,11 +1315,12 @@
       </w:tr>
       <w:tr>
         <w:trPr>
-          <w:trHeight w:val="675"/>
+          <w:trHeight w:val="1020"/>
         </w:trPr>
         <w:tc>
           <w:tcPr>
             <w:tcW w:w="709" w:type="dxa"/>
+            <w:vAlign w:val="center"/>
           </w:tcPr>
           <w:p>
             <w:pPr>
@@ -1357,57 +1344,31 @@
         <w:tc>
           <w:tcPr>
             <w:tcW w:w="2127" w:type="dxa"/>
-          </w:tcPr>
-          <w:p>
-            <w:pPr>
-              <w:jc w:val="center"/>
-              <w:rPr>
-                <w:rFonts w:ascii="Arial" w:hAnsi="Arial" w:cs="Arial"/>
-                <w:sz w:val="20"/>
-                <w:szCs w:val="20"/>
-              </w:rPr>
-            </w:pPr>
-            <w:r>
-              <w:rPr>
-                <w:rFonts w:ascii="Arial" w:hAnsi="Arial" w:cs="Arial"/>
-                <w:sz w:val="20"/>
-                <w:szCs w:val="20"/>
-              </w:rPr>
-              <w:t>Interligação do Front-</w:t>
-            </w:r>
-            <w:proofErr w:type="spellStart"/>
-            <w:r>
-              <w:rPr>
-                <w:rFonts w:ascii="Arial" w:hAnsi="Arial" w:cs="Arial"/>
-                <w:sz w:val="20"/>
-                <w:szCs w:val="20"/>
-              </w:rPr>
-              <w:t>end</w:t>
-            </w:r>
-            <w:proofErr w:type="spellEnd"/>
-            <w:r>
-              <w:rPr>
-                <w:rFonts w:ascii="Arial" w:hAnsi="Arial" w:cs="Arial"/>
-                <w:sz w:val="20"/>
-                <w:szCs w:val="20"/>
-              </w:rPr>
-              <w:t xml:space="preserve"> com o Back-</w:t>
-            </w:r>
-            <w:proofErr w:type="spellStart"/>
-            <w:r>
-              <w:rPr>
-                <w:rFonts w:ascii="Arial" w:hAnsi="Arial" w:cs="Arial"/>
-                <w:sz w:val="20"/>
-                <w:szCs w:val="20"/>
-              </w:rPr>
-              <w:t>end</w:t>
-            </w:r>
-            <w:proofErr w:type="spellEnd"/>
+            <w:vAlign w:val="center"/>
+          </w:tcPr>
+          <w:p>
+            <w:pPr>
+              <w:jc w:val="center"/>
+              <w:rPr>
+                <w:rFonts w:ascii="Arial" w:hAnsi="Arial" w:cs="Arial"/>
+                <w:sz w:val="20"/>
+                <w:szCs w:val="20"/>
+              </w:rPr>
+            </w:pPr>
+            <w:r>
+              <w:rPr>
+                <w:rFonts w:ascii="Arial" w:hAnsi="Arial" w:cs="Arial"/>
+                <w:sz w:val="20"/>
+                <w:szCs w:val="20"/>
+              </w:rPr>
+              <w:t>Interligação do Front-end com o Back-end</w:t>
+            </w:r>
           </w:p>
         </w:tc>
         <w:tc>
           <w:tcPr>
             <w:tcW w:w="1417" w:type="dxa"/>
+            <w:vAlign w:val="center"/>
           </w:tcPr>
           <w:p>
             <w:pPr>
@@ -1431,6 +1392,7 @@
         <w:tc>
           <w:tcPr>
             <w:tcW w:w="1276" w:type="dxa"/>
+            <w:vAlign w:val="center"/>
           </w:tcPr>
           <w:p>
             <w:pPr>
@@ -1454,6 +1416,7 @@
         <w:tc>
           <w:tcPr>
             <w:tcW w:w="1134" w:type="dxa"/>
+            <w:vAlign w:val="center"/>
           </w:tcPr>
           <w:p>
             <w:pPr>
@@ -1468,6 +1431,7 @@
         <w:tc>
           <w:tcPr>
             <w:tcW w:w="4678" w:type="dxa"/>
+            <w:vAlign w:val="center"/>
           </w:tcPr>
           <w:p>
             <w:pPr>
@@ -1491,25 +1455,7 @@
                 <w:sz w:val="20"/>
                 <w:szCs w:val="20"/>
               </w:rPr>
-              <w:t xml:space="preserve">Conexão do front com as APIs do </w:t>
-            </w:r>
-            <w:proofErr w:type="spellStart"/>
-            <w:r>
-              <w:rPr>
-                <w:rFonts w:ascii="Arial" w:hAnsi="Arial" w:cs="Arial"/>
-                <w:sz w:val="20"/>
-                <w:szCs w:val="20"/>
-              </w:rPr>
-              <w:t>back</w:t>
-            </w:r>
-            <w:proofErr w:type="spellEnd"/>
-            <w:r>
-              <w:rPr>
-                <w:rFonts w:ascii="Arial" w:hAnsi="Arial" w:cs="Arial"/>
-                <w:sz w:val="20"/>
-                <w:szCs w:val="20"/>
-              </w:rPr>
-              <w:t>-end.</w:t>
+              <w:t>Conexão do front com as APIs do back-end.</w:t>
             </w:r>
           </w:p>
           <w:p>
@@ -1566,11 +1512,12 @@
       </w:tr>
       <w:tr>
         <w:trPr>
-          <w:trHeight w:val="690"/>
+          <w:trHeight w:val="903"/>
         </w:trPr>
         <w:tc>
           <w:tcPr>
             <w:tcW w:w="709" w:type="dxa"/>
+            <w:vAlign w:val="center"/>
           </w:tcPr>
           <w:p>
             <w:pPr>
@@ -1594,6 +1541,7 @@
         <w:tc>
           <w:tcPr>
             <w:tcW w:w="2127" w:type="dxa"/>
+            <w:vAlign w:val="center"/>
           </w:tcPr>
           <w:p>
             <w:pPr>
@@ -1617,6 +1565,7 @@
         <w:tc>
           <w:tcPr>
             <w:tcW w:w="1417" w:type="dxa"/>
+            <w:vAlign w:val="center"/>
           </w:tcPr>
           <w:p>
             <w:pPr>
@@ -1640,6 +1589,7 @@
         <w:tc>
           <w:tcPr>
             <w:tcW w:w="1276" w:type="dxa"/>
+            <w:vAlign w:val="center"/>
           </w:tcPr>
           <w:p>
             <w:pPr>
@@ -1663,6 +1613,7 @@
         <w:tc>
           <w:tcPr>
             <w:tcW w:w="1134" w:type="dxa"/>
+            <w:vAlign w:val="center"/>
           </w:tcPr>
           <w:p>
             <w:pPr>
@@ -1677,6 +1628,7 @@
         <w:tc>
           <w:tcPr>
             <w:tcW w:w="4678" w:type="dxa"/>
+            <w:vAlign w:val="center"/>
           </w:tcPr>
           <w:p>
             <w:pPr>
@@ -1757,11 +1709,12 @@
       </w:tr>
       <w:tr>
         <w:trPr>
-          <w:trHeight w:val="450"/>
+          <w:trHeight w:val="771"/>
         </w:trPr>
         <w:tc>
           <w:tcPr>
             <w:tcW w:w="709" w:type="dxa"/>
+            <w:vAlign w:val="center"/>
           </w:tcPr>
           <w:p>
             <w:pPr>
@@ -1785,6 +1738,7 @@
         <w:tc>
           <w:tcPr>
             <w:tcW w:w="2127" w:type="dxa"/>
+            <w:vAlign w:val="center"/>
           </w:tcPr>
           <w:p>
             <w:pPr>
@@ -1808,6 +1762,7 @@
         <w:tc>
           <w:tcPr>
             <w:tcW w:w="1417" w:type="dxa"/>
+            <w:vAlign w:val="center"/>
           </w:tcPr>
           <w:p>
             <w:pPr>
@@ -1831,6 +1786,7 @@
         <w:tc>
           <w:tcPr>
             <w:tcW w:w="1276" w:type="dxa"/>
+            <w:vAlign w:val="center"/>
           </w:tcPr>
           <w:p>
             <w:pPr>
@@ -1854,6 +1810,7 @@
         <w:tc>
           <w:tcPr>
             <w:tcW w:w="1134" w:type="dxa"/>
+            <w:vAlign w:val="center"/>
           </w:tcPr>
           <w:p>
             <w:pPr>
@@ -1868,6 +1825,7 @@
         <w:tc>
           <w:tcPr>
             <w:tcW w:w="4678" w:type="dxa"/>
+            <w:vAlign w:val="center"/>
           </w:tcPr>
           <w:p>
             <w:pPr>
@@ -1890,11 +1848,12 @@
       </w:tr>
       <w:tr>
         <w:trPr>
-          <w:trHeight w:val="450"/>
+          <w:trHeight w:val="722"/>
         </w:trPr>
         <w:tc>
           <w:tcPr>
             <w:tcW w:w="709" w:type="dxa"/>
+            <w:vAlign w:val="center"/>
           </w:tcPr>
           <w:p>
             <w:pPr>
@@ -1918,6 +1877,7 @@
         <w:tc>
           <w:tcPr>
             <w:tcW w:w="2127" w:type="dxa"/>
+            <w:vAlign w:val="center"/>
           </w:tcPr>
           <w:p>
             <w:pPr>
@@ -1941,6 +1901,7 @@
         <w:tc>
           <w:tcPr>
             <w:tcW w:w="1417" w:type="dxa"/>
+            <w:vAlign w:val="center"/>
           </w:tcPr>
           <w:p>
             <w:pPr>
@@ -1964,6 +1925,7 @@
         <w:tc>
           <w:tcPr>
             <w:tcW w:w="1276" w:type="dxa"/>
+            <w:vAlign w:val="center"/>
           </w:tcPr>
           <w:p>
             <w:pPr>
@@ -1987,6 +1949,7 @@
         <w:tc>
           <w:tcPr>
             <w:tcW w:w="1134" w:type="dxa"/>
+            <w:vAlign w:val="center"/>
           </w:tcPr>
           <w:p>
             <w:pPr>
@@ -2001,6 +1964,7 @@
         <w:tc>
           <w:tcPr>
             <w:tcW w:w="4678" w:type="dxa"/>
+            <w:vAlign w:val="center"/>
           </w:tcPr>
           <w:p>
             <w:pPr>
@@ -2031,11 +1995,12 @@
       </w:tr>
       <w:tr>
         <w:trPr>
-          <w:trHeight w:val="465"/>
+          <w:trHeight w:val="829"/>
         </w:trPr>
         <w:tc>
           <w:tcPr>
             <w:tcW w:w="709" w:type="dxa"/>
+            <w:vAlign w:val="center"/>
           </w:tcPr>
           <w:p>
             <w:pPr>
@@ -2059,6 +2024,7 @@
         <w:tc>
           <w:tcPr>
             <w:tcW w:w="2127" w:type="dxa"/>
+            <w:vAlign w:val="center"/>
           </w:tcPr>
           <w:p>
             <w:pPr>
@@ -2082,6 +2048,7 @@
         <w:tc>
           <w:tcPr>
             <w:tcW w:w="1417" w:type="dxa"/>
+            <w:vAlign w:val="center"/>
           </w:tcPr>
           <w:p>
             <w:pPr>
@@ -2105,6 +2072,7 @@
         <w:tc>
           <w:tcPr>
             <w:tcW w:w="1276" w:type="dxa"/>
+            <w:vAlign w:val="center"/>
           </w:tcPr>
           <w:p>
             <w:pPr>
@@ -2128,6 +2096,7 @@
         <w:tc>
           <w:tcPr>
             <w:tcW w:w="1134" w:type="dxa"/>
+            <w:vAlign w:val="center"/>
           </w:tcPr>
           <w:p>
             <w:pPr>
@@ -2142,6 +2111,7 @@
         <w:tc>
           <w:tcPr>
             <w:tcW w:w="4678" w:type="dxa"/>
+            <w:vAlign w:val="center"/>
           </w:tcPr>
           <w:p>
             <w:pPr>
@@ -2172,11 +2142,12 @@
       </w:tr>
       <w:tr>
         <w:trPr>
-          <w:trHeight w:val="450"/>
+          <w:trHeight w:val="763"/>
         </w:trPr>
         <w:tc>
           <w:tcPr>
             <w:tcW w:w="709" w:type="dxa"/>
+            <w:vAlign w:val="center"/>
           </w:tcPr>
           <w:p>
             <w:pPr>
@@ -2200,6 +2171,7 @@
         <w:tc>
           <w:tcPr>
             <w:tcW w:w="2127" w:type="dxa"/>
+            <w:vAlign w:val="center"/>
           </w:tcPr>
           <w:p>
             <w:pPr>
@@ -2223,29 +2195,31 @@
         <w:tc>
           <w:tcPr>
             <w:tcW w:w="1417" w:type="dxa"/>
-          </w:tcPr>
-          <w:p>
-            <w:pPr>
-              <w:jc w:val="center"/>
-              <w:rPr>
-                <w:rFonts w:ascii="Arial" w:hAnsi="Arial" w:cs="Arial"/>
-                <w:sz w:val="20"/>
-                <w:szCs w:val="20"/>
-              </w:rPr>
-            </w:pPr>
-            <w:r>
-              <w:rPr>
-                <w:rFonts w:ascii="Arial" w:hAnsi="Arial" w:cs="Arial"/>
-                <w:sz w:val="20"/>
-                <w:szCs w:val="20"/>
-              </w:rPr>
-              <w:t>-</w:t>
+            <w:vAlign w:val="center"/>
+          </w:tcPr>
+          <w:p>
+            <w:pPr>
+              <w:jc w:val="center"/>
+              <w:rPr>
+                <w:rFonts w:ascii="Arial" w:hAnsi="Arial" w:cs="Arial"/>
+                <w:sz w:val="20"/>
+                <w:szCs w:val="20"/>
+              </w:rPr>
+            </w:pPr>
+            <w:r>
+              <w:rPr>
+                <w:rFonts w:ascii="Arial" w:hAnsi="Arial" w:cs="Arial"/>
+                <w:sz w:val="20"/>
+                <w:szCs w:val="20"/>
+              </w:rPr>
+              <w:t>14/06/2025</w:t>
             </w:r>
           </w:p>
         </w:tc>
         <w:tc>
           <w:tcPr>
             <w:tcW w:w="1276" w:type="dxa"/>
+            <w:vAlign w:val="center"/>
           </w:tcPr>
           <w:p>
             <w:pPr>
@@ -2269,6 +2243,7 @@
         <w:tc>
           <w:tcPr>
             <w:tcW w:w="1134" w:type="dxa"/>
+            <w:vAlign w:val="center"/>
           </w:tcPr>
           <w:p>
             <w:pPr>
@@ -2283,6 +2258,7 @@
         <w:tc>
           <w:tcPr>
             <w:tcW w:w="4678" w:type="dxa"/>
+            <w:vAlign w:val="center"/>
           </w:tcPr>
           <w:p>
             <w:pPr>
@@ -3588,4 +3564,16 @@
     </a:ext>
   </a:extLst>
 </a:theme>
+</file>
+
+<file path=customXml/item1.xml><?xml version="1.0" encoding="utf-8"?>
+<b:Sources xmlns:b="http://schemas.openxmlformats.org/officeDocument/2006/bibliography" xmlns="http://schemas.openxmlformats.org/officeDocument/2006/bibliography" SelectedStyle="\APASixthEditionOfficeOnline.xsl" StyleName="APA" Version="6"/>
+</file>
+
+<file path=customXml/itemProps1.xml><?xml version="1.0" encoding="utf-8"?>
+<ds:datastoreItem xmlns:ds="http://schemas.openxmlformats.org/officeDocument/2006/customXml" ds:itemID="{092D01AB-3100-4389-BD3B-4EDAF596082A}">
+  <ds:schemaRefs>
+    <ds:schemaRef ds:uri="http://schemas.openxmlformats.org/officeDocument/2006/bibliography"/>
+  </ds:schemaRefs>
+</ds:datastoreItem>
 </file>
</xml_diff>